<commit_message>
kinda notes for writing/drafting
</commit_message>
<xml_diff>
--- a/DiscussionOutline_v2.docx
+++ b/DiscussionOutline_v2.docx
@@ -3,126 +3,124 @@
 <w:document xmlns:wpc="http://schemas.microsoft.com/office/word/2010/wordprocessingCanvas" xmlns:mc="http://schemas.openxmlformats.org/markup-compatibility/2006" xmlns:o="urn:schemas-microsoft-com:office:office" xmlns:r="http://schemas.openxmlformats.org/officeDocument/2006/relationships" xmlns:m="http://schemas.openxmlformats.org/officeDocument/2006/math" xmlns:v="urn:schemas-microsoft-com:vml" xmlns:wp14="http://schemas.microsoft.com/office/word/2010/wordprocessingDrawing" xmlns:wp="http://schemas.openxmlformats.org/drawingml/2006/wordprocessingDrawing" xmlns:w10="urn:schemas-microsoft-com:office:word" xmlns:w="http://schemas.openxmlformats.org/wordprocessingml/2006/main" xmlns:w14="http://schemas.microsoft.com/office/word/2010/wordml" xmlns:w15="http://schemas.microsoft.com/office/word/2012/wordml" xmlns:wpg="http://schemas.microsoft.com/office/word/2010/wordprocessingGroup" xmlns:wpi="http://schemas.microsoft.com/office/word/2010/wordprocessingInk" xmlns:wne="http://schemas.microsoft.com/office/word/2006/wordml" xmlns:wps="http://schemas.microsoft.com/office/word/2010/wordprocessingShape" mc:Ignorable="w14 w15 wp14">
   <w:body>
     <w:p>
-      <w:proofErr w:type="spellStart"/>
-      <w:r>
-        <w:t>Todo</w:t>
-      </w:r>
-      <w:proofErr w:type="spellEnd"/>
-      <w:r>
-        <w:t>:</w:t>
-      </w:r>
-    </w:p>
-    <w:p>
-      <w:r>
-        <w:t>Change the order to results review first, then model review and comparison</w:t>
-      </w:r>
-    </w:p>
-    <w:p>
       <w:pPr>
         <w:pStyle w:val="Heading1"/>
-      </w:pPr>
-      <w:proofErr w:type="gramStart"/>
-      <w:r>
-        <w:t>1.</w:t>
-      </w:r>
-      <w:r>
-        <w:t>Heterochiasmy</w:t>
-      </w:r>
-      <w:proofErr w:type="gramEnd"/>
-      <w:r>
-        <w:t xml:space="preserve"> </w:t>
-      </w:r>
-      <w:r>
-        <w:t>Results</w:t>
-      </w:r>
-    </w:p>
-    <w:p>
-      <w:r>
-        <w:t>T</w:t>
-      </w:r>
-      <w:r>
-        <w:t xml:space="preserve">he landscape </w:t>
-      </w:r>
-      <w:r>
-        <w:t xml:space="preserve">aspects of heterochiasmy </w:t>
-      </w:r>
-      <w:r>
-        <w:t>is more conserved than the genome wide rate differences.</w:t>
-      </w:r>
-      <w:r>
-        <w:t xml:space="preserve">  </w:t>
-      </w:r>
-      <w:r>
-        <w:t>The conserved features are:</w:t>
-      </w:r>
-    </w:p>
-    <w:p>
-      <w:pPr>
-        <w:contextualSpacing/>
-        <w:rPr>
-          <w:b/>
-          <w:bCs/>
-        </w:rPr>
-      </w:pPr>
-      <w:r>
-        <w:rPr>
-          <w:b/>
-          <w:bCs/>
-        </w:rPr>
-        <w:t xml:space="preserve">1. </w:t>
-      </w:r>
-      <w:r>
-        <w:rPr>
-          <w:b/>
-          <w:bCs/>
-        </w:rPr>
-        <w:t>Typical landscape</w:t>
-      </w:r>
-    </w:p>
-    <w:p>
-      <w:pPr>
-        <w:contextualSpacing/>
-      </w:pPr>
-      <w:r>
-        <w:t>A difference in the general placement (general recombination landscape), with males having telomere bias and females having more uniform placement of crossovers along chromosomes.</w:t>
-      </w:r>
-    </w:p>
-    <w:p>
-      <w:pPr>
-        <w:contextualSpacing/>
-        <w:rPr>
-          <w:b/>
-          <w:bCs/>
-        </w:rPr>
-      </w:pPr>
-    </w:p>
-    <w:p>
-      <w:pPr>
-        <w:contextualSpacing/>
-        <w:rPr>
-          <w:b/>
-          <w:bCs/>
-        </w:rPr>
-      </w:pPr>
-      <w:r>
-        <w:rPr>
-          <w:b/>
-          <w:bCs/>
-        </w:rPr>
-        <w:t>2. Short axis / longer DNA loops will have stronger interference</w:t>
-      </w:r>
-    </w:p>
-    <w:p>
-      <w:pPr>
-        <w:contextualSpacing/>
-      </w:pPr>
-      <w:r>
-        <w:t>This prediction combines the findings of chromatin compaction and interference differences which are intertwined by the transmission of interference along the chromosome axis an</w:t>
-      </w:r>
+        <w:numPr>
+          <w:ilvl w:val="0"/>
+          <w:numId w:val="10"/>
+        </w:numPr>
+      </w:pPr>
       <w:bookmarkStart w:id="0" w:name="_GoBack"/>
       <w:bookmarkEnd w:id="0"/>
       <w:r>
-        <w:t>d the inverse relationship chromatin compaction (axis length and DNA loop sizes).</w:t>
+        <w:t xml:space="preserve">Conserved Pattern, </w:t>
+      </w:r>
+      <w:r>
+        <w:t>Heterochiasmy</w:t>
+      </w:r>
+      <w:r>
+        <w:t xml:space="preserve"> </w:t>
+      </w:r>
+      <w:r>
+        <w:t>Results</w:t>
+      </w:r>
+    </w:p>
+    <w:p>
+      <w:r>
+        <w:t>T</w:t>
+      </w:r>
+      <w:r>
+        <w:t xml:space="preserve">he landscape </w:t>
+      </w:r>
+      <w:r>
+        <w:t xml:space="preserve">aspects of heterochiasmy </w:t>
+      </w:r>
+      <w:r>
+        <w:t>is more conserved than the genome wide rate differences.</w:t>
+      </w:r>
+      <w:r>
+        <w:t xml:space="preserve">  </w:t>
+      </w:r>
+      <w:r>
+        <w:t>The conserved features are:</w:t>
+      </w:r>
+    </w:p>
+    <w:p>
+      <w:pPr>
+        <w:contextualSpacing/>
+        <w:rPr>
+          <w:b/>
+          <w:bCs/>
+        </w:rPr>
+      </w:pPr>
+      <w:r>
+        <w:rPr>
+          <w:b/>
+          <w:bCs/>
+        </w:rPr>
+        <w:t xml:space="preserve">1. </w:t>
+      </w:r>
+      <w:r>
+        <w:rPr>
+          <w:b/>
+          <w:bCs/>
+        </w:rPr>
+        <w:t>Typical landscape</w:t>
+      </w:r>
+    </w:p>
+    <w:p>
+      <w:pPr>
+        <w:contextualSpacing/>
+      </w:pPr>
+      <w:r>
+        <w:t>A difference in the general placement (general recombination landscape), with males having telomere bias and females having more uniform placement of crossovers along chromosomes.</w:t>
+      </w:r>
+    </w:p>
+    <w:p>
+      <w:pPr>
+        <w:contextualSpacing/>
+        <w:rPr>
+          <w:b/>
+          <w:bCs/>
+        </w:rPr>
+      </w:pPr>
+    </w:p>
+    <w:p>
+      <w:pPr>
+        <w:contextualSpacing/>
+        <w:rPr>
+          <w:b/>
+          <w:bCs/>
+        </w:rPr>
+      </w:pPr>
+      <w:r>
+        <w:rPr>
+          <w:b/>
+          <w:bCs/>
+        </w:rPr>
+        <w:t>2. Short axis / longer DNA loops will have stronger interference</w:t>
+      </w:r>
+    </w:p>
+    <w:p>
+      <w:pPr>
+        <w:contextualSpacing/>
+      </w:pPr>
+      <w:r>
+        <w:t xml:space="preserve">This prediction combines the findings of chromatin compaction and interference differences which are intertwined by the transmission of interference along the chromosome axis </w:t>
+      </w:r>
+      <w:proofErr w:type="spellStart"/>
+      <w:r>
+        <w:t>an</w:t>
+      </w:r>
+      <w:r>
+        <w:t>s</w:t>
+      </w:r>
+      <w:r>
+        <w:t>d</w:t>
+      </w:r>
+      <w:proofErr w:type="spellEnd"/>
+      <w:r>
+        <w:t xml:space="preserve"> the inverse relationship chromatin compaction (axis length and DNA loop sizes).</w:t>
       </w:r>
     </w:p>
     <w:p>
@@ -202,12 +200,133 @@
       <w:pPr>
         <w:pStyle w:val="Heading1"/>
       </w:pPr>
-      <w:r>
-        <w:t>Models</w:t>
-      </w:r>
-    </w:p>
-    <w:p>
-      <w:pPr>
+    </w:p>
+    <w:p>
+      <w:pPr>
+        <w:pStyle w:val="Heading1"/>
+        <w:numPr>
+          <w:ilvl w:val="0"/>
+          <w:numId w:val="10"/>
+        </w:numPr>
+      </w:pPr>
+      <w:r>
+        <w:t xml:space="preserve">Evolved Patterns, </w:t>
+      </w:r>
+      <w:r>
+        <w:t xml:space="preserve">Predictors of </w:t>
+      </w:r>
+      <w:r>
+        <w:t xml:space="preserve">Recombination rate evolution </w:t>
+      </w:r>
+      <w:r>
+        <w:t xml:space="preserve">within </w:t>
+      </w:r>
+      <w:r>
+        <w:t>(males)</w:t>
+      </w:r>
+    </w:p>
+    <w:p>
+      <w:r>
+        <w:t xml:space="preserve">This section focuses on the largest axis of variation over a short time scale.  We can’t distinguish if this is 3 independent instances of evolution in </w:t>
+      </w:r>
+      <w:proofErr w:type="spellStart"/>
+      <w:r>
+        <w:t>gwRR</w:t>
+      </w:r>
+      <w:proofErr w:type="spellEnd"/>
+      <w:r>
+        <w:t xml:space="preserve"> OR if the patterns are due to shared standing variation, incomplete lineage sorting, but these points are for describing the general patterns.</w:t>
+      </w:r>
+    </w:p>
+    <w:p>
+      <w:pPr>
+        <w:pStyle w:val="Heading2"/>
+      </w:pPr>
+      <w:r>
+        <w:t>A. DSB Differences and moderate support for SC length differences</w:t>
+      </w:r>
+    </w:p>
+    <w:p>
+      <w:pPr>
+        <w:contextualSpacing/>
+      </w:pPr>
+      <w:r>
+        <w:t>1. More DSBs in the high rec strains</w:t>
+      </w:r>
+    </w:p>
+    <w:p>
+      <w:pPr>
+        <w:contextualSpacing/>
+      </w:pPr>
+      <w:r>
+        <w:t xml:space="preserve">2. The conserved ratios of </w:t>
+      </w:r>
+      <w:proofErr w:type="gramStart"/>
+      <w:r>
+        <w:t>DSB :</w:t>
+      </w:r>
+      <w:proofErr w:type="gramEnd"/>
+      <w:r>
+        <w:t xml:space="preserve"> CO implies that the increase in DSB numbers are accompanied by proportional increase in crossovers. This is evidence that shifts support away from the CO</w:t>
+      </w:r>
+      <w:proofErr w:type="gramStart"/>
+      <w:r>
+        <w:t>:NCO</w:t>
+      </w:r>
+      <w:proofErr w:type="gramEnd"/>
+      <w:r>
+        <w:t xml:space="preserve"> decision to an earlier prophase stage such as when the chromatin compaction is set up. </w:t>
+      </w:r>
+    </w:p>
+    <w:p>
+      <w:pPr>
+        <w:contextualSpacing/>
+      </w:pPr>
+      <w:r>
+        <w:t>3. DSB number being driven by the number of chromatin loops which is positively correlated with axis length.</w:t>
+      </w:r>
+    </w:p>
+    <w:p>
+      <w:pPr>
+        <w:contextualSpacing/>
+      </w:pPr>
+      <w:r>
+        <w:t>4. These results supported by the moderate support of longer SC length (pachytene stage in the high rec males).</w:t>
+      </w:r>
+    </w:p>
+    <w:p>
+      <w:pPr>
+        <w:contextualSpacing/>
+      </w:pPr>
+      <w:r>
+        <w:t xml:space="preserve">(Review </w:t>
+      </w:r>
+      <w:proofErr w:type="spellStart"/>
+      <w:r>
+        <w:t>Baier</w:t>
+      </w:r>
+      <w:proofErr w:type="spellEnd"/>
+      <w:r>
+        <w:t xml:space="preserve"> et al 2014)</w:t>
+      </w:r>
+    </w:p>
+    <w:p>
+      <w:pPr>
+        <w:contextualSpacing/>
+      </w:pPr>
+    </w:p>
+    <w:p>
+      <w:pPr>
+        <w:pStyle w:val="Heading2"/>
+        <w:contextualSpacing/>
+      </w:pPr>
+      <w:r>
+        <w:t>B.  INTERFERENCE</w:t>
+      </w:r>
+    </w:p>
+    <w:p>
+      <w:pPr>
+        <w:contextualSpacing/>
         <w:rPr>
           <w:b/>
           <w:bCs/>
@@ -218,509 +337,32 @@
           <w:b/>
           <w:bCs/>
         </w:rPr>
-        <w:t>1.</w:t>
-      </w:r>
-      <w:r>
-        <w:rPr>
-          <w:b/>
-          <w:bCs/>
-        </w:rPr>
-        <w:t>Gamete selection</w:t>
-      </w:r>
-    </w:p>
-    <w:p>
-      <w:r>
-        <w:t>The process where gametes are competing – so there is stronger selection for 1 form of gamete vs the other (stronger directional selection) (the gamete with more competition / the sex with more variance in reproductive fitness will have lower overall recombination rate.</w:t>
-      </w:r>
-    </w:p>
-    <w:p>
-      <w:pPr>
-        <w:rPr>
-          <w:b/>
-          <w:bCs/>
-        </w:rPr>
-      </w:pPr>
-      <w:r>
-        <w:rPr>
-          <w:b/>
-          <w:bCs/>
-        </w:rPr>
-        <w:t>2.</w:t>
-      </w:r>
-      <w:r>
-        <w:rPr>
-          <w:b/>
-          <w:bCs/>
-        </w:rPr>
-        <w:t>SACE</w:t>
-      </w:r>
-    </w:p>
-    <w:p>
-      <w:r>
-        <w:t>Extension of reduction principle. Results in large blocks of genetic areas being kept together in male meiosis.</w:t>
-      </w:r>
-    </w:p>
-    <w:p>
-      <w:pPr>
-        <w:rPr>
-          <w:b/>
-          <w:bCs/>
-        </w:rPr>
-      </w:pPr>
-      <w:r>
-        <w:rPr>
-          <w:b/>
-          <w:bCs/>
-        </w:rPr>
-        <w:t>3.Two-locus (protect for drivers)</w:t>
-      </w:r>
-    </w:p>
-    <w:p>
-      <w:r>
-        <w:t>Asymmetric division of egg opens them up to meiotic drivers. Recombination modifiers for sex specific female landscape will decrease the chances of driving centromeres to segregate to the egg by increasing the number of crossovers and placing them across a larger area of the genome (uniform placement).</w:t>
-      </w:r>
-    </w:p>
-    <w:p>
-      <w:pPr>
-        <w:rPr>
-          <w:b/>
-          <w:bCs/>
-        </w:rPr>
-      </w:pPr>
-      <w:r>
-        <w:rPr>
-          <w:b/>
-          <w:bCs/>
-        </w:rPr>
-        <w:t xml:space="preserve">4.Difference in </w:t>
-      </w:r>
-      <w:proofErr w:type="spellStart"/>
-      <w:r>
-        <w:rPr>
-          <w:b/>
-          <w:bCs/>
-        </w:rPr>
-        <w:t>acentromeric</w:t>
-      </w:r>
-      <w:proofErr w:type="spellEnd"/>
-      <w:r>
-        <w:rPr>
-          <w:b/>
-          <w:bCs/>
-        </w:rPr>
-        <w:t xml:space="preserve"> spindle and SAC</w:t>
-      </w:r>
-    </w:p>
-    <w:p>
-      <w:r>
-        <w:t>A fundamental difference in meiosis (MI) for males and females is the presence of the centrosome which serves as a nucleation site for MT at each pole (and changes the shape of the spindle). (Our hypothesis is that the tension in a centr</w:t>
-      </w:r>
-      <w:r>
-        <w:t>o</w:t>
-      </w:r>
-      <w:r>
-        <w:t xml:space="preserve">some spindle is stronger (or more uniform) since all MT-KT are anchored at single points across cells (the two centrosomes). This will also make prediction for the spindle assembly checkpoint (SAC), which is stronger/stricter in </w:t>
-      </w:r>
+        <w:t>1. Review results</w:t>
+      </w:r>
+    </w:p>
+    <w:p>
+      <w:pPr>
+        <w:contextualSpacing/>
+      </w:pPr>
+      <w:r>
+        <w:t>-The rapid evolution of the genome wide rate in our high rec strains is due to more enrichment of 2CO which have distinct rec landscape from the 2COs in low rec strains.</w:t>
+      </w:r>
+    </w:p>
+    <w:p>
+      <w:pPr>
+        <w:contextualSpacing/>
+      </w:pPr>
+      <w:r>
+        <w:t xml:space="preserve">-Caveats:  chromosome size effects, </w:t>
+      </w:r>
+    </w:p>
+    <w:p>
+      <w:pPr>
+        <w:contextualSpacing/>
+      </w:pPr>
       <w:r>
         <w:lastRenderedPageBreak/>
-        <w:t xml:space="preserve">smaller gametes with centrosomes.  (the SAC is more sensitive to </w:t>
-      </w:r>
-      <w:proofErr w:type="spellStart"/>
-      <w:r>
-        <w:t>achiasmate</w:t>
-      </w:r>
-      <w:proofErr w:type="spellEnd"/>
-      <w:r>
-        <w:t xml:space="preserve"> bivalents on the spindle / better at detecting a lack of tension).</w:t>
-      </w:r>
-    </w:p>
-    <w:p>
-      <w:r>
-        <w:t xml:space="preserve">Whereas in the </w:t>
-      </w:r>
-      <w:proofErr w:type="spellStart"/>
-      <w:r>
-        <w:t>acentrosome</w:t>
-      </w:r>
-      <w:proofErr w:type="spellEnd"/>
-      <w:r>
-        <w:t xml:space="preserve"> spindle is more diffuse (across a larger area) and the tension across bivalents are anchored by multiple MTOCs, resulting in weaker tension force or less uniform strengths across all the bivalents within the cells. The SAC in eggs seems to be weaker/leakier, that is more </w:t>
-      </w:r>
-      <w:proofErr w:type="spellStart"/>
-      <w:r>
-        <w:t>achiasmate</w:t>
-      </w:r>
-      <w:proofErr w:type="spellEnd"/>
-      <w:r>
-        <w:t xml:space="preserve"> bivalents are required to trigger the SAC (stop the division).</w:t>
-      </w:r>
-    </w:p>
-    <w:p/>
-    <w:p>
-      <w:pPr>
-        <w:pStyle w:val="Heading2"/>
-      </w:pPr>
-      <w:r>
-        <w:t xml:space="preserve">Review of modifier </w:t>
-      </w:r>
-      <w:r>
-        <w:t xml:space="preserve">/ </w:t>
-      </w:r>
-      <w:proofErr w:type="spellStart"/>
-      <w:r>
-        <w:t>popgen</w:t>
-      </w:r>
-      <w:proofErr w:type="spellEnd"/>
-      <w:r>
-        <w:t xml:space="preserve"> models</w:t>
-      </w:r>
-    </w:p>
-    <w:p>
-      <w:r>
-        <w:t>I</w:t>
-      </w:r>
-      <w:r>
-        <w:t xml:space="preserve">ndirect forces common </w:t>
-      </w:r>
-      <w:r>
-        <w:t xml:space="preserve">assumptions themes </w:t>
-      </w:r>
-      <w:r>
-        <w:t>across all the modifier models</w:t>
-      </w:r>
-      <w:r>
-        <w:t>.</w:t>
-      </w:r>
-    </w:p>
-    <w:p>
-      <w:pPr>
-        <w:pStyle w:val="Heading2"/>
-      </w:pPr>
-      <w:r>
-        <w:t>Review of cell biology</w:t>
-      </w:r>
-    </w:p>
-    <w:p>
-      <w:r>
-        <w:t>Look at conserved features of gametogenesis that distinguish male and females</w:t>
-      </w:r>
-    </w:p>
-    <w:p>
-      <w:pPr>
-        <w:rPr>
-          <w:b/>
-        </w:rPr>
-      </w:pPr>
-      <w:r>
-        <w:rPr>
-          <w:b/>
-        </w:rPr>
-        <w:t>Different Centrosome spindle</w:t>
-      </w:r>
-    </w:p>
-    <w:p>
-      <w:pPr>
-        <w:rPr>
-          <w:b/>
-        </w:rPr>
-      </w:pPr>
-      <w:r>
-        <w:rPr>
-          <w:b/>
-        </w:rPr>
-        <w:t xml:space="preserve">Asymmetrical </w:t>
-      </w:r>
-      <w:r>
-        <w:rPr>
-          <w:b/>
-        </w:rPr>
-        <w:t>division</w:t>
-      </w:r>
-    </w:p>
-    <w:p/>
-    <w:p>
-      <w:pPr>
-        <w:pStyle w:val="Heading1"/>
-      </w:pPr>
-      <w:r>
-        <w:t>2.</w:t>
-      </w:r>
-      <w:r>
-        <w:t xml:space="preserve">Predictors of </w:t>
-      </w:r>
-      <w:r>
-        <w:t xml:space="preserve">Recombination rate evolution </w:t>
-      </w:r>
-      <w:r>
-        <w:t xml:space="preserve">within </w:t>
-      </w:r>
-      <w:r>
-        <w:t>(males)</w:t>
-      </w:r>
-    </w:p>
-    <w:p>
-      <w:r>
-        <w:t>This section f</w:t>
-      </w:r>
-      <w:r>
-        <w:t>ocus</w:t>
-      </w:r>
-      <w:r>
-        <w:t>es</w:t>
-      </w:r>
-      <w:r>
-        <w:t xml:space="preserve"> on the</w:t>
-      </w:r>
-      <w:r>
-        <w:t xml:space="preserve"> largest </w:t>
-      </w:r>
-      <w:r>
-        <w:t>axis of variation over a short time scale.  We c</w:t>
-      </w:r>
-      <w:r>
-        <w:t xml:space="preserve">an’t distinguish if this is </w:t>
-      </w:r>
-      <w:r>
-        <w:t xml:space="preserve">3 independent instances of evolution in </w:t>
-      </w:r>
-      <w:proofErr w:type="spellStart"/>
-      <w:r>
-        <w:t>gwRR</w:t>
-      </w:r>
-      <w:proofErr w:type="spellEnd"/>
-      <w:r>
-        <w:t xml:space="preserve"> </w:t>
-      </w:r>
-      <w:r>
-        <w:t>OR</w:t>
-      </w:r>
-      <w:r>
-        <w:t xml:space="preserve"> if the patterns are due to </w:t>
-      </w:r>
-      <w:r>
-        <w:t>shared standing variation</w:t>
-      </w:r>
-      <w:r>
-        <w:t xml:space="preserve">, </w:t>
-      </w:r>
-      <w:r>
-        <w:t>incomplete lineage sorting, but these points are for describing the general patterns.</w:t>
-      </w:r>
-    </w:p>
-    <w:p>
-      <w:pPr>
-        <w:pStyle w:val="Heading2"/>
-      </w:pPr>
-      <w:r>
-        <w:t>A. DSB</w:t>
-      </w:r>
-      <w:r>
-        <w:t xml:space="preserve"> Differences and </w:t>
-      </w:r>
-      <w:r>
-        <w:t>moderate support for SC length differences</w:t>
-      </w:r>
-    </w:p>
-    <w:p>
-      <w:pPr>
-        <w:contextualSpacing/>
-      </w:pPr>
-      <w:r>
-        <w:t>1.</w:t>
-      </w:r>
-      <w:r>
-        <w:t xml:space="preserve"> M</w:t>
-      </w:r>
-      <w:r>
-        <w:t>ore DSBs in the high rec strains</w:t>
-      </w:r>
-    </w:p>
-    <w:p>
-      <w:pPr>
-        <w:contextualSpacing/>
-      </w:pPr>
-      <w:r>
-        <w:t xml:space="preserve">2. </w:t>
-      </w:r>
-      <w:r>
-        <w:t>The</w:t>
-      </w:r>
-      <w:r>
-        <w:t xml:space="preserve"> </w:t>
-      </w:r>
-      <w:r>
-        <w:t xml:space="preserve">conserved </w:t>
-      </w:r>
-      <w:r>
-        <w:t xml:space="preserve">ratios of </w:t>
-      </w:r>
-      <w:proofErr w:type="gramStart"/>
-      <w:r>
-        <w:t>DSB :</w:t>
-      </w:r>
-      <w:proofErr w:type="gramEnd"/>
-      <w:r>
-        <w:t xml:space="preserve"> CO</w:t>
-      </w:r>
-      <w:r>
-        <w:t xml:space="preserve"> </w:t>
-      </w:r>
-      <w:r>
-        <w:t>implies that the increase in DSB numbers are accompanied by proportional increase in crossovers. This is evidence that shifts support away from the CO</w:t>
-      </w:r>
-      <w:proofErr w:type="gramStart"/>
-      <w:r>
-        <w:t>:NCO</w:t>
-      </w:r>
-      <w:proofErr w:type="gramEnd"/>
-      <w:r>
-        <w:t xml:space="preserve"> decision to an earlier prophase stage</w:t>
-      </w:r>
-      <w:r>
-        <w:t xml:space="preserve"> such as when the chromatin compaction is set up</w:t>
-      </w:r>
-      <w:r>
-        <w:t xml:space="preserve">. </w:t>
-      </w:r>
-    </w:p>
-    <w:p>
-      <w:pPr>
-        <w:contextualSpacing/>
-      </w:pPr>
-      <w:r>
-        <w:t>3.</w:t>
-      </w:r>
-      <w:r>
-        <w:t xml:space="preserve"> DSB number being driven by the number of chromatin loops which is positively correlated with axis length.</w:t>
-      </w:r>
-    </w:p>
-    <w:p>
-      <w:pPr>
-        <w:contextualSpacing/>
-      </w:pPr>
-      <w:r>
-        <w:t>4.</w:t>
-      </w:r>
-      <w:r>
-        <w:t xml:space="preserve"> </w:t>
-      </w:r>
-      <w:r>
-        <w:t>Th</w:t>
-      </w:r>
-      <w:r>
-        <w:t>ese results</w:t>
-      </w:r>
-      <w:r>
-        <w:t xml:space="preserve"> supported by the moderate support of longer SC length (pachytene stage in the high rec males)</w:t>
-      </w:r>
-      <w:r>
-        <w:t>.</w:t>
-      </w:r>
-    </w:p>
-    <w:p>
-      <w:pPr>
-        <w:contextualSpacing/>
-      </w:pPr>
-      <w:r>
-        <w:t xml:space="preserve">(Review </w:t>
-      </w:r>
-      <w:proofErr w:type="spellStart"/>
-      <w:r>
-        <w:t>Baier</w:t>
-      </w:r>
-      <w:proofErr w:type="spellEnd"/>
-      <w:r>
-        <w:t xml:space="preserve"> et al 2014)</w:t>
-      </w:r>
-    </w:p>
-    <w:p>
-      <w:pPr>
-        <w:contextualSpacing/>
-      </w:pPr>
-    </w:p>
-    <w:p>
-      <w:pPr>
-        <w:pStyle w:val="Heading2"/>
-        <w:contextualSpacing/>
-      </w:pPr>
-      <w:r>
-        <w:t>B.  INTERFERENCE</w:t>
-      </w:r>
-    </w:p>
-    <w:p>
-      <w:pPr>
-        <w:contextualSpacing/>
-        <w:rPr>
-          <w:b/>
-          <w:bCs/>
-        </w:rPr>
-      </w:pPr>
-      <w:r>
-        <w:rPr>
-          <w:b/>
-          <w:bCs/>
-        </w:rPr>
-        <w:t>1. Review results</w:t>
-      </w:r>
-    </w:p>
-    <w:p>
-      <w:pPr>
-        <w:contextualSpacing/>
-      </w:pPr>
-      <w:r>
-        <w:t>-</w:t>
-      </w:r>
-      <w:r>
-        <w:t xml:space="preserve">The rapid evolution of the genome wide rate in our high rec strains is </w:t>
-      </w:r>
-      <w:r>
-        <w:t xml:space="preserve">due to more enrichment of 2CO </w:t>
-      </w:r>
-      <w:r>
-        <w:t xml:space="preserve">which have </w:t>
-      </w:r>
-      <w:r>
-        <w:t>distinct</w:t>
-      </w:r>
-      <w:r>
-        <w:t xml:space="preserve"> rec la</w:t>
-      </w:r>
-      <w:r>
-        <w:t>ndscape from the</w:t>
-      </w:r>
-      <w:r>
-        <w:t xml:space="preserve"> 2CO</w:t>
-      </w:r>
-      <w:r>
-        <w:t>s</w:t>
-      </w:r>
-      <w:r>
-        <w:t xml:space="preserve"> in low rec strains.</w:t>
-      </w:r>
-    </w:p>
-    <w:p>
-      <w:pPr>
-        <w:contextualSpacing/>
-      </w:pPr>
-      <w:r>
-        <w:t>-</w:t>
-      </w:r>
-      <w:r>
-        <w:t>Caveats:  chromosome size effects</w:t>
-      </w:r>
-      <w:r>
-        <w:t xml:space="preserve">, </w:t>
-      </w:r>
-    </w:p>
-    <w:p>
-      <w:pPr>
-        <w:contextualSpacing/>
-      </w:pPr>
-      <w:r>
-        <w:t>However, the IFD distributions show less variance in the high rec strains</w:t>
-      </w:r>
-      <w:r>
-        <w:t>, which would have MORE Chromosomes (Chm1 to Chm7) compared to the low rec strains which have fewer 2Cos (presumably limited to large chromosomes).</w:t>
+        <w:t>However, the IFD distributions show less variance in the high rec strains, which would have MORE Chromosomes (Chm1 to Chm7) compared to the low rec strains which have fewer 2Cos (presumably limited to large chromosomes).</w:t>
       </w:r>
     </w:p>
     <w:p>
@@ -772,21 +414,6 @@
     <w:p>
       <w:pPr>
         <w:contextualSpacing/>
-      </w:pPr>
-    </w:p>
-    <w:p>
-      <w:pPr>
-        <w:contextualSpacing/>
-      </w:pPr>
-    </w:p>
-    <w:p>
-      <w:pPr>
-        <w:contextualSpacing/>
-      </w:pPr>
-    </w:p>
-    <w:p>
-      <w:pPr>
-        <w:contextualSpacing/>
         <w:rPr>
           <w:b/>
         </w:rPr>
@@ -807,19 +434,7 @@
         <w:rPr>
           <w:b/>
         </w:rPr>
-        <w:t>the assumptions for measur</w:t>
-      </w:r>
-      <w:r>
-        <w:rPr>
-          <w:b/>
-        </w:rPr>
-        <w:t>ing</w:t>
-      </w:r>
-      <w:r>
-        <w:rPr>
-          <w:b/>
-        </w:rPr>
-        <w:t xml:space="preserve"> CO interference</w:t>
+        <w:t>the assumptions for measuring CO interference</w:t>
       </w:r>
       <w:r>
         <w:rPr>
@@ -843,16 +458,7 @@
         </w:numPr>
       </w:pPr>
       <w:r>
-        <w:t xml:space="preserve">The logical model: </w:t>
-      </w:r>
-      <w:r>
-        <w:t>Crossover interference is a mechanism of suppressing crossovers</w:t>
-      </w:r>
-      <w:r>
-        <w:t xml:space="preserve">, </w:t>
-      </w:r>
-      <w:r>
-        <w:t xml:space="preserve">negative relationship between interference strength and </w:t>
+        <w:t xml:space="preserve">The logical model: Crossover interference is a mechanism of suppressing crossovers, negative relationship between interference strength and </w:t>
       </w:r>
       <w:proofErr w:type="spellStart"/>
       <w:r>
@@ -860,13 +466,7 @@
       </w:r>
       <w:proofErr w:type="spellEnd"/>
       <w:r>
-        <w:t>. M</w:t>
-      </w:r>
-      <w:r>
-        <w:t>ore crossovers can fit along the chromosomes and res</w:t>
-      </w:r>
-      <w:r>
-        <w:t>ults in more crossovers overall.</w:t>
+        <w:t>. More crossovers can fit along the chromosomes and results in more crossovers overall.</w:t>
       </w:r>
     </w:p>
     <w:p>
@@ -878,27 +478,15 @@
         </w:numPr>
       </w:pPr>
       <w:r>
-        <w:t>Examples of empirical results supporting this</w:t>
-      </w:r>
-      <w:r>
-        <w:t xml:space="preserve"> pattern</w:t>
+        <w:t>Examples of empirical results supporting this pattern</w:t>
       </w:r>
       <w:proofErr w:type="gramStart"/>
       <w:r>
-        <w:t>;</w:t>
-      </w:r>
-      <w:r>
-        <w:t xml:space="preserve">  Otto</w:t>
+        <w:t>;  Otto</w:t>
       </w:r>
       <w:proofErr w:type="gramEnd"/>
       <w:r>
-        <w:t xml:space="preserve"> </w:t>
-      </w:r>
-      <w:r>
-        <w:t>Payseur, (Ruiz-Herrera?</w:t>
-      </w:r>
-      <w:r>
-        <w:t xml:space="preserve"> </w:t>
+        <w:t xml:space="preserve"> Payseur, (Ruiz-Herrera? </w:t>
       </w:r>
       <w:proofErr w:type="spellStart"/>
       <w:r>
@@ -939,23 +527,11 @@
       </w:r>
       <w:proofErr w:type="gramStart"/>
       <w:r>
-        <w:t>,</w:t>
-      </w:r>
-      <w:r>
-        <w:t xml:space="preserve">  </w:t>
-      </w:r>
-      <w:r>
-        <w:t>This</w:t>
+        <w:t>,  This</w:t>
       </w:r>
       <w:proofErr w:type="gramEnd"/>
       <w:r>
-        <w:t xml:space="preserve"> doesn’t make since for the general recombination landscape</w:t>
-      </w:r>
-      <w:r>
-        <w:t>:</w:t>
-      </w:r>
-      <w:r>
-        <w:t xml:space="preserve">   </w:t>
+        <w:t xml:space="preserve"> doesn’t make since for the general recombination landscape:   </w:t>
       </w:r>
       <w:proofErr w:type="spellStart"/>
       <w:r>
@@ -963,22 +539,7 @@
       </w:r>
       <w:proofErr w:type="spellEnd"/>
       <w:r>
-        <w:t xml:space="preserve">) finite </w:t>
-      </w:r>
-      <w:r>
-        <w:t>chromosome length</w:t>
-      </w:r>
-      <w:r>
-        <w:t xml:space="preserve"> and ii) limited range of cr</w:t>
-      </w:r>
-      <w:r>
-        <w:t>ossovers per chromosomes (1 to 4</w:t>
-      </w:r>
-      <w:r>
-        <w:t>)</w:t>
-      </w:r>
-      <w:r>
-        <w:t>.</w:t>
+        <w:t>) finite chromosome length and ii) limited range of crossovers per chromosomes (1 to 4).</w:t>
       </w:r>
     </w:p>
     <w:p>
@@ -998,31 +559,7 @@
       </w:r>
       <w:proofErr w:type="spellEnd"/>
       <w:r>
-        <w:t xml:space="preserve">) </w:t>
-      </w:r>
-      <w:r>
-        <w:t>the number o</w:t>
-      </w:r>
-      <w:r>
-        <w:t xml:space="preserve">f crossovers are held constant and ii) </w:t>
-      </w:r>
-      <w:r>
-        <w:t xml:space="preserve">transform </w:t>
-      </w:r>
-      <w:r>
-        <w:t xml:space="preserve">/ </w:t>
-      </w:r>
-      <w:r>
-        <w:t>generalize the rec landscape</w:t>
-      </w:r>
-      <w:r>
-        <w:t>, (</w:t>
-      </w:r>
-      <w:r>
-        <w:t>focus on how the rec land</w:t>
-      </w:r>
-      <w:r>
-        <w:t>scape would change instead of the genome wide rate) iii) assume crossover assurance.</w:t>
+        <w:t>) the number of crossovers are held constant and ii) transform / generalize the rec landscape, (focus on how the rec landscape would change instead of the genome wide rate) iii) assume crossover assurance.</w:t>
       </w:r>
     </w:p>
     <w:p>
@@ -1031,53 +568,20 @@
       </w:pPr>
       <w:r>
         <w:tab/>
-        <w:t xml:space="preserve">-The Goldstein model, models </w:t>
-      </w:r>
-      <w:r>
-        <w:t xml:space="preserve">predicts </w:t>
-      </w:r>
-      <w:r>
-        <w:t>a positive correlation with interference strength and higher recombination rate</w:t>
-      </w:r>
-      <w:r>
-        <w:t>. A</w:t>
-      </w:r>
-      <w:r>
-        <w:t xml:space="preserve"> modifier which changes the </w:t>
-      </w:r>
-      <w:r>
-        <w:t xml:space="preserve">probability of the </w:t>
-      </w:r>
-      <w:r>
-        <w:t xml:space="preserve">recombination landscape </w:t>
-      </w:r>
-      <w:r>
-        <w:t>having 0 crossovers to 2 crossovers,</w:t>
-      </w:r>
-      <w:r>
-        <w:t xml:space="preserve"> (driven by crossover assurance)</w:t>
-      </w:r>
-      <w:r>
-        <w:t>.</w:t>
-      </w:r>
-    </w:p>
-    <w:p>
-      <w:pPr>
-        <w:contextualSpacing/>
-      </w:pPr>
-    </w:p>
-    <w:p>
-      <w:pPr>
-        <w:contextualSpacing/>
-      </w:pPr>
-      <w:r>
-        <w:t>-</w:t>
-      </w:r>
-      <w:r>
-        <w:t>E</w:t>
-      </w:r>
-      <w:r>
-        <w:t>xamples of empirical results which show this result / pattern</w:t>
+        <w:t>-The Goldstein model, models predicts a positive correlation with interference strength and higher recombination rate. A modifier which changes the probability of the recombination landscape having 0 crossovers to 2 crossovers, (driven by crossover assurance).</w:t>
+      </w:r>
+    </w:p>
+    <w:p>
+      <w:pPr>
+        <w:contextualSpacing/>
+      </w:pPr>
+    </w:p>
+    <w:p>
+      <w:pPr>
+        <w:contextualSpacing/>
+      </w:pPr>
+      <w:r>
+        <w:t>-Examples of empirical results which show this result / pattern</w:t>
       </w:r>
     </w:p>
     <w:p>
@@ -1086,13 +590,14 @@
       </w:pPr>
       <w:r>
         <w:tab/>
-        <w:t xml:space="preserve">-(cattle) comparison </w:t>
-      </w:r>
-      <w:r>
-        <w:t>WITHIN</w:t>
-      </w:r>
-      <w:r>
-        <w:t xml:space="preserve"> sexes</w:t>
+      </w:r>
+      <w:proofErr w:type="gramStart"/>
+      <w:r>
+        <w:t>-(</w:t>
+      </w:r>
+      <w:proofErr w:type="gramEnd"/>
+      <w:r>
+        <w:t>cattle) comparison WITHIN sexes</w:t>
       </w:r>
     </w:p>
     <w:p>
@@ -1101,19 +606,7 @@
       </w:pPr>
       <w:r>
         <w:tab/>
-        <w:t xml:space="preserve">- </w:t>
-      </w:r>
-      <w:r>
-        <w:t>P</w:t>
-      </w:r>
-      <w:r>
-        <w:t>reliminary resul</w:t>
-      </w:r>
-      <w:r>
-        <w:t>ts for F2 cross (Hannah’s work),</w:t>
-      </w:r>
-      <w:r>
-        <w:t xml:space="preserve"> (PWD vs CAST)</w:t>
+        <w:t>- Preliminary results for F2 cross (Hannah’s work), (PWD vs CAST)</w:t>
       </w:r>
     </w:p>
     <w:p>
@@ -1130,29 +623,28 @@
       </w:r>
       <w:proofErr w:type="gramEnd"/>
       <w:r>
-        <w:t xml:space="preserve"> more once I </w:t>
-      </w:r>
-      <w:r>
-        <w:t>start looking</w:t>
-      </w:r>
-      <w:r>
-        <w:t xml:space="preserve"> closer</w:t>
-      </w:r>
-      <w:r>
-        <w:t>)</w:t>
-      </w:r>
-    </w:p>
-    <w:p>
-      <w:pPr>
-        <w:contextualSpacing/>
-      </w:pPr>
-    </w:p>
-    <w:p>
-      <w:pPr>
-        <w:contextualSpacing/>
-      </w:pPr>
-      <w:r>
-        <w:t>4. HYPER-Crossover experiments. (review the effects when crossover number is artificially altered)</w:t>
+        <w:t xml:space="preserve"> more once I start looking closer)</w:t>
+      </w:r>
+    </w:p>
+    <w:p>
+      <w:pPr>
+        <w:contextualSpacing/>
+      </w:pPr>
+    </w:p>
+    <w:p>
+      <w:pPr>
+        <w:contextualSpacing/>
+      </w:pPr>
+      <w:r>
+        <w:t>4. HYPER-Crossover experiments. (</w:t>
+      </w:r>
+      <w:proofErr w:type="gramStart"/>
+      <w:r>
+        <w:t>review</w:t>
+      </w:r>
+      <w:proofErr w:type="gramEnd"/>
+      <w:r>
+        <w:t xml:space="preserve"> the effects when crossover number is artificially altered)</w:t>
       </w:r>
     </w:p>
     <w:p>
@@ -1202,19 +694,7 @@
         <w:t>Spindle differences</w:t>
       </w:r>
       <w:r>
-        <w:t xml:space="preserve"> are most parsimonious</w:t>
-      </w:r>
-      <w:r>
-        <w:t xml:space="preserve"> for the models review in this paper</w:t>
-      </w:r>
-      <w:r>
-        <w:t xml:space="preserve">. </w:t>
-      </w:r>
-      <w:r>
-        <w:t xml:space="preserve">The </w:t>
-      </w:r>
-      <w:r>
-        <w:t xml:space="preserve">reduction principle wouldn’t predict males diverge in genome wide rates and two locus modifier doesn’t predict </w:t>
+        <w:t xml:space="preserve"> are most parsimonious for the models review in this paper. The reduction principle wouldn’t predict males diverge in genome wide rates and two locus modifier doesn’t predict </w:t>
       </w:r>
       <w:proofErr w:type="gramStart"/>
       <w:r>
@@ -1243,13 +723,7 @@
         <w:contextualSpacing/>
       </w:pPr>
       <w:r>
-        <w:t>Consequences of evolution in the number and placement of crossovers</w:t>
-      </w:r>
-      <w:r>
-        <w:t xml:space="preserve"> / evolution of interference strength</w:t>
-      </w:r>
-      <w:r>
-        <w:t>:</w:t>
+        <w:t>Consequences of evolution in the number and placement of crossovers / evolution of interference strength:</w:t>
       </w:r>
     </w:p>
     <w:p>
@@ -1264,13 +738,7 @@
         <w:rPr>
           <w:b/>
         </w:rPr>
-        <w:t>Spindle</w:t>
-      </w:r>
-      <w:r>
-        <w:rPr>
-          <w:b/>
-        </w:rPr>
-        <w:t xml:space="preserve"> / SAC model</w:t>
+        <w:t>Spindle / SAC model</w:t>
       </w:r>
       <w:r>
         <w:t xml:space="preserve">: The number and placement of crossovers changes the resulting amount of sister </w:t>
@@ -1281,25 +749,7 @@
       </w:r>
       <w:proofErr w:type="spellEnd"/>
       <w:r>
-        <w:t xml:space="preserve"> involved the tension signal, which affects the tetrad/chiasmata structure at MI whe</w:t>
-      </w:r>
-      <w:r>
-        <w:t xml:space="preserve">n the homologs are pulled apart </w:t>
-      </w:r>
-      <w:r>
-        <w:t>(Hollis et al 2020, Lee et al 2019).</w:t>
-      </w:r>
-      <w:r>
-        <w:t xml:space="preserve">  </w:t>
-      </w:r>
-      <w:r>
-        <w:t>This model predicts a difference in the meiotic spindles or division mechanism</w:t>
-      </w:r>
-      <w:r>
-        <w:t xml:space="preserve"> between high and low rec strains</w:t>
-      </w:r>
-      <w:r>
-        <w:t xml:space="preserve">. </w:t>
+        <w:t xml:space="preserve"> involved the tension signal, which affects the tetrad/chiasmata structure at MI when the homologs are pulled apart (Hollis et al 2020, Lee et al 2019).  This model predicts a difference in the meiotic spindles or division mechanism between high and low rec strains. </w:t>
       </w:r>
     </w:p>
     <w:p>
@@ -1320,10 +770,7 @@
         <w:t>SACE</w:t>
       </w:r>
       <w:r>
-        <w:t>: For the 2CO in the high rec males, larger blocks of chromosomes are kept t</w:t>
-      </w:r>
-      <w:r>
-        <w:t>ogether in the next generation.</w:t>
+        <w:t>: For the 2CO in the high rec males, larger blocks of chromosomes are kept together in the next generation.</w:t>
       </w:r>
     </w:p>
     <w:p>
@@ -1332,7 +779,213 @@
       </w:pPr>
       <w:r>
         <w:tab/>
-        <w:t>This model would predict greater reproductive variance for males</w:t>
+        <w:t>This model would predict greater reproductive variance for males.</w:t>
+      </w:r>
+    </w:p>
+    <w:p>
+      <w:pPr>
+        <w:contextualSpacing/>
+      </w:pPr>
+    </w:p>
+    <w:p>
+      <w:pPr>
+        <w:pStyle w:val="Heading1"/>
+      </w:pPr>
+    </w:p>
+    <w:p>
+      <w:pPr>
+        <w:pStyle w:val="Heading1"/>
+      </w:pPr>
+      <w:r>
+        <w:t>Explanation and Model review</w:t>
+      </w:r>
+    </w:p>
+    <w:p>
+      <w:pPr>
+        <w:rPr>
+          <w:b/>
+          <w:bCs/>
+        </w:rPr>
+      </w:pPr>
+      <w:proofErr w:type="gramStart"/>
+      <w:r>
+        <w:rPr>
+          <w:b/>
+          <w:bCs/>
+        </w:rPr>
+        <w:t>1.</w:t>
+      </w:r>
+      <w:r>
+        <w:rPr>
+          <w:b/>
+          <w:bCs/>
+        </w:rPr>
+        <w:t>Gamete</w:t>
+      </w:r>
+      <w:proofErr w:type="gramEnd"/>
+      <w:r>
+        <w:rPr>
+          <w:b/>
+          <w:bCs/>
+        </w:rPr>
+        <w:t xml:space="preserve"> selection</w:t>
+      </w:r>
+    </w:p>
+    <w:p>
+      <w:r>
+        <w:t>The process where gametes are competing – so there is stronger selection for 1 form of gamete vs the other (stronger directional selection) (the gamete with more competition / the sex with more variance in reproductive fitness will have lower overall recombination rate.</w:t>
+      </w:r>
+    </w:p>
+    <w:p>
+      <w:pPr>
+        <w:rPr>
+          <w:b/>
+          <w:bCs/>
+        </w:rPr>
+      </w:pPr>
+      <w:r>
+        <w:rPr>
+          <w:b/>
+          <w:bCs/>
+        </w:rPr>
+        <w:t>2.</w:t>
+      </w:r>
+      <w:r>
+        <w:rPr>
+          <w:b/>
+          <w:bCs/>
+        </w:rPr>
+        <w:t>SACE</w:t>
+      </w:r>
+    </w:p>
+    <w:p>
+      <w:r>
+        <w:t>Extension of reduction principle. Results in large blocks of genetic areas being kept together in male meiosis.</w:t>
+      </w:r>
+    </w:p>
+    <w:p>
+      <w:pPr>
+        <w:rPr>
+          <w:b/>
+          <w:bCs/>
+        </w:rPr>
+      </w:pPr>
+      <w:r>
+        <w:rPr>
+          <w:b/>
+          <w:bCs/>
+        </w:rPr>
+        <w:t>3.Two-locus (protect for drivers)</w:t>
+      </w:r>
+    </w:p>
+    <w:p>
+      <w:r>
+        <w:t>Asymmetric division of egg opens them up to meiotic drivers. Recombination modifiers for sex specific female landscape will decrease the chances of driving centromeres to segregate to the egg by increasing the number of crossovers and placing them across a larger area of the genome (uniform placement).</w:t>
+      </w:r>
+    </w:p>
+    <w:p>
+      <w:pPr>
+        <w:rPr>
+          <w:b/>
+          <w:bCs/>
+        </w:rPr>
+      </w:pPr>
+      <w:r>
+        <w:rPr>
+          <w:b/>
+          <w:bCs/>
+        </w:rPr>
+        <w:t xml:space="preserve">4.Difference in </w:t>
+      </w:r>
+      <w:proofErr w:type="spellStart"/>
+      <w:r>
+        <w:rPr>
+          <w:b/>
+          <w:bCs/>
+        </w:rPr>
+        <w:t>acentromeric</w:t>
+      </w:r>
+      <w:proofErr w:type="spellEnd"/>
+      <w:r>
+        <w:rPr>
+          <w:b/>
+          <w:bCs/>
+        </w:rPr>
+        <w:t xml:space="preserve"> spindle and SAC</w:t>
+      </w:r>
+    </w:p>
+    <w:p>
+      <w:r>
+        <w:t>A fundamental difference in meiosis (MI) for males and females is the presence of the centrosome which serves as a nucleation site for MT at each pole (and changes the shape of the spindle). (Our hypothesis is that the tension in a centr</w:t>
+      </w:r>
+      <w:r>
+        <w:t>o</w:t>
+      </w:r>
+      <w:r>
+        <w:t xml:space="preserve">some spindle is stronger (or more uniform) since all MT-KT are anchored at single points across cells (the two centrosomes). This will also make prediction for the spindle assembly checkpoint (SAC), which is stronger/stricter in smaller gametes with centrosomes.  (the SAC is more sensitive to </w:t>
+      </w:r>
+      <w:proofErr w:type="spellStart"/>
+      <w:r>
+        <w:t>achiasmate</w:t>
+      </w:r>
+      <w:proofErr w:type="spellEnd"/>
+      <w:r>
+        <w:t xml:space="preserve"> bivalents on the spindle / better at detecting a lack of tension).</w:t>
+      </w:r>
+    </w:p>
+    <w:p>
+      <w:r>
+        <w:t xml:space="preserve">Whereas in the </w:t>
+      </w:r>
+      <w:proofErr w:type="spellStart"/>
+      <w:r>
+        <w:t>acentrosome</w:t>
+      </w:r>
+      <w:proofErr w:type="spellEnd"/>
+      <w:r>
+        <w:t xml:space="preserve"> spindle is more diffuse (across a larger area) and the tension across bivalents are anchored by multiple MTOCs, resulting in weaker tension force or less uniform strengths across all the bivalents within the cells. The SAC in eggs seems to be weaker/leakier, that is more </w:t>
+      </w:r>
+      <w:proofErr w:type="spellStart"/>
+      <w:r>
+        <w:t>achiasmate</w:t>
+      </w:r>
+      <w:proofErr w:type="spellEnd"/>
+      <w:r>
+        <w:t xml:space="preserve"> bivalents are required to trigger the SAC (stop the division).</w:t>
+      </w:r>
+    </w:p>
+    <w:p/>
+    <w:p>
+      <w:pPr>
+        <w:pStyle w:val="Heading2"/>
+      </w:pPr>
+      <w:r>
+        <w:t xml:space="preserve">Review of modifier </w:t>
+      </w:r>
+      <w:r>
+        <w:t xml:space="preserve">/ </w:t>
+      </w:r>
+      <w:proofErr w:type="spellStart"/>
+      <w:r>
+        <w:t>popgen</w:t>
+      </w:r>
+      <w:proofErr w:type="spellEnd"/>
+      <w:r>
+        <w:t xml:space="preserve"> models</w:t>
+      </w:r>
+    </w:p>
+    <w:p>
+      <w:r>
+        <w:t>I</w:t>
+      </w:r>
+      <w:r>
+        <w:t xml:space="preserve">ndirect forces common </w:t>
+      </w:r>
+      <w:r>
+        <w:t xml:space="preserve">assumptions themes </w:t>
+      </w:r>
+      <w:r>
+        <w:t>across all the modifier models</w:t>
       </w:r>
       <w:r>
         <w:t>.</w:t>
@@ -1340,9 +993,50 @@
     </w:p>
     <w:p>
       <w:pPr>
-        <w:contextualSpacing/>
-      </w:pPr>
-    </w:p>
+        <w:pStyle w:val="Heading2"/>
+      </w:pPr>
+      <w:r>
+        <w:t>Review of cell biology</w:t>
+      </w:r>
+    </w:p>
+    <w:p>
+      <w:r>
+        <w:t>Look at conserved features of gametogenesis that distinguish male and females</w:t>
+      </w:r>
+    </w:p>
+    <w:p>
+      <w:pPr>
+        <w:rPr>
+          <w:b/>
+        </w:rPr>
+      </w:pPr>
+      <w:r>
+        <w:rPr>
+          <w:b/>
+        </w:rPr>
+        <w:t>Different Centrosome spindle</w:t>
+      </w:r>
+    </w:p>
+    <w:p>
+      <w:pPr>
+        <w:rPr>
+          <w:b/>
+        </w:rPr>
+      </w:pPr>
+      <w:r>
+        <w:rPr>
+          <w:b/>
+        </w:rPr>
+        <w:t xml:space="preserve">Asymmetrical </w:t>
+      </w:r>
+      <w:r>
+        <w:rPr>
+          <w:b/>
+        </w:rPr>
+        <w:t>division</w:t>
+      </w:r>
+    </w:p>
+    <w:p/>
     <w:p>
       <w:pPr>
         <w:contextualSpacing/>
@@ -1404,11 +1098,6 @@
       <w:r>
         <w:t>measured</w:t>
       </w:r>
-    </w:p>
-    <w:p>
-      <w:pPr>
-        <w:contextualSpacing/>
-      </w:pPr>
     </w:p>
     <w:sectPr>
       <w:pgSz w:w="12240" w:h="15840"/>
@@ -2294,6 +1983,95 @@
       <w:rPr>
         <w:rFonts w:ascii="Wingdings" w:hAnsi="Wingdings" w:hint="default"/>
       </w:rPr>
+    </w:lvl>
+  </w:abstractNum>
+  <w:abstractNum w:abstractNumId="9" w15:restartNumberingAfterBreak="0">
+    <w:nsid w:val="6A307FAE"/>
+    <w:multiLevelType w:val="hybridMultilevel"/>
+    <w:tmpl w:val="C8DA0844"/>
+    <w:lvl w:ilvl="0" w:tplc="0409000F">
+      <w:start w:val="1"/>
+      <w:numFmt w:val="decimal"/>
+      <w:lvlText w:val="%1."/>
+      <w:lvlJc w:val="left"/>
+      <w:pPr>
+        <w:ind w:left="720" w:hanging="360"/>
+      </w:pPr>
+      <w:rPr>
+        <w:rFonts w:hint="default"/>
+      </w:rPr>
+    </w:lvl>
+    <w:lvl w:ilvl="1" w:tplc="04090019" w:tentative="1">
+      <w:start w:val="1"/>
+      <w:numFmt w:val="lowerLetter"/>
+      <w:lvlText w:val="%2."/>
+      <w:lvlJc w:val="left"/>
+      <w:pPr>
+        <w:ind w:left="1440" w:hanging="360"/>
+      </w:pPr>
+    </w:lvl>
+    <w:lvl w:ilvl="2" w:tplc="0409001B" w:tentative="1">
+      <w:start w:val="1"/>
+      <w:numFmt w:val="lowerRoman"/>
+      <w:lvlText w:val="%3."/>
+      <w:lvlJc w:val="right"/>
+      <w:pPr>
+        <w:ind w:left="2160" w:hanging="180"/>
+      </w:pPr>
+    </w:lvl>
+    <w:lvl w:ilvl="3" w:tplc="0409000F" w:tentative="1">
+      <w:start w:val="1"/>
+      <w:numFmt w:val="decimal"/>
+      <w:lvlText w:val="%4."/>
+      <w:lvlJc w:val="left"/>
+      <w:pPr>
+        <w:ind w:left="2880" w:hanging="360"/>
+      </w:pPr>
+    </w:lvl>
+    <w:lvl w:ilvl="4" w:tplc="04090019" w:tentative="1">
+      <w:start w:val="1"/>
+      <w:numFmt w:val="lowerLetter"/>
+      <w:lvlText w:val="%5."/>
+      <w:lvlJc w:val="left"/>
+      <w:pPr>
+        <w:ind w:left="3600" w:hanging="360"/>
+      </w:pPr>
+    </w:lvl>
+    <w:lvl w:ilvl="5" w:tplc="0409001B" w:tentative="1">
+      <w:start w:val="1"/>
+      <w:numFmt w:val="lowerRoman"/>
+      <w:lvlText w:val="%6."/>
+      <w:lvlJc w:val="right"/>
+      <w:pPr>
+        <w:ind w:left="4320" w:hanging="180"/>
+      </w:pPr>
+    </w:lvl>
+    <w:lvl w:ilvl="6" w:tplc="0409000F" w:tentative="1">
+      <w:start w:val="1"/>
+      <w:numFmt w:val="decimal"/>
+      <w:lvlText w:val="%7."/>
+      <w:lvlJc w:val="left"/>
+      <w:pPr>
+        <w:ind w:left="5040" w:hanging="360"/>
+      </w:pPr>
+    </w:lvl>
+    <w:lvl w:ilvl="7" w:tplc="04090019" w:tentative="1">
+      <w:start w:val="1"/>
+      <w:numFmt w:val="lowerLetter"/>
+      <w:lvlText w:val="%8."/>
+      <w:lvlJc w:val="left"/>
+      <w:pPr>
+        <w:ind w:left="5760" w:hanging="360"/>
+      </w:pPr>
+    </w:lvl>
+    <w:lvl w:ilvl="8" w:tplc="0409001B" w:tentative="1">
+      <w:start w:val="1"/>
+      <w:numFmt w:val="lowerRoman"/>
+      <w:lvlText w:val="%9."/>
+      <w:lvlJc w:val="right"/>
+      <w:pPr>
+        <w:ind w:left="6480" w:hanging="180"/>
+      </w:pPr>
     </w:lvl>
   </w:abstractNum>
   <w:num w:numId="1">
@@ -2322,6 +2100,9 @@
   </w:num>
   <w:num w:numId="9">
     <w:abstractNumId w:val="3"/>
+  </w:num>
+  <w:num w:numId="10">
+    <w:abstractNumId w:val="9"/>
   </w:num>
 </w:numbering>
 </file>
@@ -3127,7 +2908,7 @@
 </file>
 
 <file path=customXml/itemProps1.xml><?xml version="1.0" encoding="utf-8"?>
-<ds:datastoreItem xmlns:ds="http://schemas.openxmlformats.org/officeDocument/2006/customXml" ds:itemID="{99CEEE9B-4F0A-4643-AB2F-B9906482CDC5}">
+<ds:datastoreItem xmlns:ds="http://schemas.openxmlformats.org/officeDocument/2006/customXml" ds:itemID="{0D6D2A30-D4B1-4B9A-AA20-DB2EA97A286C}">
   <ds:schemaRefs>
     <ds:schemaRef ds:uri="http://schemas.openxmlformats.org/officeDocument/2006/bibliography"/>
   </ds:schemaRefs>

</xml_diff>